<commit_message>
Detaylı FFt analizleri yapıldı. Rapora eklendi. 10 saniye sanırım çok düşük frekans değişimini gözlemeye yetmedi. Ama rapordaki FFT analizleri de incelemeye değer. @hakansrc
</commit_message>
<xml_diff>
--- a/Prototype/Test/test diaries/2019.08.03/2019.08.03 - Test Günlüğü - Series.docx
+++ b/Prototype/Test/test diaries/2019.08.03/2019.08.03 - Test Günlüğü - Series.docx
@@ -264,17 +264,7 @@
           <w:i/>
           <w:lang w:val="tr-TR"/>
         </w:rPr>
-        <w:t>....\IMMD data\2019.08</w:t>
-      </w:r>
-      <w:bookmarkStart w:id="0" w:name="_GoBack"/>
-      <w:bookmarkEnd w:id="0"/>
-      <w:r>
-        <w:rPr>
-          <w:rFonts w:cstheme="minorHAnsi"/>
-          <w:i/>
-          <w:lang w:val="tr-TR"/>
-        </w:rPr>
-        <w:t>.03\series_unbalance_data.mat</w:t>
+        <w:t>....\IMMD data\2019.08.03\series_unbalance_data.mat</w:t>
       </w:r>
     </w:p>
     <w:p>
@@ -1413,17 +1403,7 @@
           <w:szCs w:val="20"/>
           <w:lang w:val="tr-TR"/>
         </w:rPr>
-        <w:t xml:space="preserve">Fig. 2. </w:t>
-      </w:r>
-      <w:r>
-        <w:rPr>
-          <w:rFonts w:cstheme="minorHAnsi"/>
-          <w:i/>
-          <w:sz w:val="20"/>
-          <w:szCs w:val="20"/>
-          <w:lang w:val="tr-TR"/>
-        </w:rPr>
-        <w:t>Ripple waveforms of Top Module, Bottom Module and Total DC bus voltages</w:t>
+        <w:t>Fig. 2. Ripple waveforms of Top Module, Bottom Module and Total DC bus voltages</w:t>
       </w:r>
     </w:p>
     <w:p>
@@ -1475,49 +1455,7 @@
           <w:rFonts w:cstheme="minorHAnsi"/>
           <w:lang w:val="tr-TR"/>
         </w:rPr>
-        <w:t>Phase-A current</w:t>
-      </w:r>
-      <w:r>
-        <w:rPr>
-          <w:rFonts w:cstheme="minorHAnsi"/>
-          <w:lang w:val="tr-TR"/>
-        </w:rPr>
-        <w:t xml:space="preserve"> waveforms of Top Module</w:t>
-      </w:r>
-      <w:r>
-        <w:rPr>
-          <w:rFonts w:cstheme="minorHAnsi"/>
-          <w:lang w:val="tr-TR"/>
-        </w:rPr>
-        <w:t xml:space="preserve"> and</w:t>
-      </w:r>
-      <w:r>
-        <w:rPr>
-          <w:rFonts w:cstheme="minorHAnsi"/>
-          <w:lang w:val="tr-TR"/>
-        </w:rPr>
-        <w:t xml:space="preserve"> Bottom Module are shown in Fig. </w:t>
-      </w:r>
-      <w:r>
-        <w:rPr>
-          <w:rFonts w:cstheme="minorHAnsi"/>
-          <w:lang w:val="tr-TR"/>
-        </w:rPr>
-        <w:t>3</w:t>
-      </w:r>
-      <w:r>
-        <w:rPr>
-          <w:rFonts w:cstheme="minorHAnsi"/>
-          <w:lang w:val="tr-TR"/>
-        </w:rPr>
-        <w:t xml:space="preserve"> for different input voltages up to 400V.</w:t>
-      </w:r>
-      <w:r>
-        <w:rPr>
-          <w:rFonts w:cstheme="minorHAnsi"/>
-          <w:lang w:val="tr-TR"/>
-        </w:rPr>
-        <w:t xml:space="preserve"> (</w:t>
+        <w:t>Phase-A current waveforms of Top Module and Bottom Module are shown in Fig. 3 for different input voltages up to 400V. (</w:t>
       </w:r>
       <w:r>
         <w:rPr>
@@ -1894,36 +1832,542 @@
         <w:jc w:val="both"/>
         <w:rPr>
           <w:rFonts w:cstheme="minorHAnsi"/>
-          <w:i/>
-          <w:lang w:val="tr-TR"/>
-        </w:rPr>
-      </w:pPr>
-      <w:r>
-        <w:rPr>
-          <w:rFonts w:cstheme="minorHAnsi"/>
-          <w:i/>
-          <w:lang w:val="tr-TR"/>
-        </w:rPr>
-        <w:t>Buraya 10 saniyelik waveformların FFT analizleri gelecek.</w:t>
-      </w:r>
-    </w:p>
-    <w:p>
-      <w:pPr>
-        <w:jc w:val="both"/>
-        <w:rPr>
-          <w:rFonts w:cstheme="minorHAnsi"/>
-          <w:lang w:val="tr-TR"/>
-        </w:rPr>
-      </w:pPr>
-    </w:p>
-    <w:p>
-      <w:pPr>
-        <w:jc w:val="both"/>
-        <w:rPr>
-          <w:rFonts w:cstheme="minorHAnsi"/>
-          <w:lang w:val="tr-TR"/>
-        </w:rPr>
-      </w:pPr>
+          <w:lang w:val="tr-TR"/>
+        </w:rPr>
+      </w:pPr>
+      <w:r>
+        <w:rPr>
+          <w:rFonts w:cstheme="minorHAnsi"/>
+          <w:lang w:val="tr-TR"/>
+        </w:rPr>
+        <w:t>FFT analyses are performed to the DC bus voltages</w:t>
+      </w:r>
+      <w:r>
+        <w:rPr>
+          <w:rFonts w:cstheme="minorHAnsi"/>
+          <w:lang w:val="tr-TR"/>
+        </w:rPr>
+        <w:t>:</w:t>
+      </w:r>
+    </w:p>
+    <w:p>
+      <w:pPr>
+        <w:jc w:val="both"/>
+        <w:rPr>
+          <w:rFonts w:cstheme="minorHAnsi"/>
+          <w:lang w:val="tr-TR"/>
+        </w:rPr>
+      </w:pPr>
+      <w:r>
+        <w:rPr>
+          <w:rFonts w:cstheme="minorHAnsi"/>
+          <w:lang w:val="en-US"/>
+        </w:rPr>
+        <w:drawing>
+          <wp:inline distT="0" distB="0" distL="0" distR="0" wp14:anchorId="07DF2E36" wp14:editId="6A89D73B">
+            <wp:extent cx="2743200" cy="2058545"/>
+            <wp:effectExtent l="0" t="0" r="0" b="0"/>
+            <wp:docPr id="9" name="Picture 9"/>
+            <wp:cNvGraphicFramePr>
+              <a:graphicFrameLocks xmlns:a="http://schemas.openxmlformats.org/drawingml/2006/main" noChangeAspect="1"/>
+            </wp:cNvGraphicFramePr>
+            <a:graphic xmlns:a="http://schemas.openxmlformats.org/drawingml/2006/main">
+              <a:graphicData uri="http://schemas.openxmlformats.org/drawingml/2006/picture">
+                <pic:pic xmlns:pic="http://schemas.openxmlformats.org/drawingml/2006/picture">
+                  <pic:nvPicPr>
+                    <pic:cNvPr id="0" name="Picture 2"/>
+                    <pic:cNvPicPr>
+                      <a:picLocks noChangeAspect="1" noChangeArrowheads="1"/>
+                    </pic:cNvPicPr>
+                  </pic:nvPicPr>
+                  <pic:blipFill>
+                    <a:blip r:embed="rId22">
+                      <a:extLst>
+                        <a:ext uri="{28A0092B-C50C-407E-A947-70E740481C1C}">
+                          <a14:useLocalDpi xmlns:a14="http://schemas.microsoft.com/office/drawing/2010/main" val="0"/>
+                        </a:ext>
+                      </a:extLst>
+                    </a:blip>
+                    <a:srcRect/>
+                    <a:stretch>
+                      <a:fillRect/>
+                    </a:stretch>
+                  </pic:blipFill>
+                  <pic:spPr bwMode="auto">
+                    <a:xfrm>
+                      <a:off x="0" y="0"/>
+                      <a:ext cx="2743200" cy="2058545"/>
+                    </a:xfrm>
+                    <a:prstGeom prst="rect">
+                      <a:avLst/>
+                    </a:prstGeom>
+                    <a:noFill/>
+                    <a:ln>
+                      <a:noFill/>
+                    </a:ln>
+                  </pic:spPr>
+                </pic:pic>
+              </a:graphicData>
+            </a:graphic>
+          </wp:inline>
+        </w:drawing>
+      </w:r>
+      <w:r>
+        <w:rPr>
+          <w:rFonts w:cstheme="minorHAnsi"/>
+          <w:lang w:val="en-US"/>
+        </w:rPr>
+        <w:drawing>
+          <wp:inline distT="0" distB="0" distL="0" distR="0" wp14:anchorId="7B38BEF0" wp14:editId="33AD9418">
+            <wp:extent cx="2743200" cy="2058545"/>
+            <wp:effectExtent l="0" t="0" r="0" b="0"/>
+            <wp:docPr id="15" name="Picture 15"/>
+            <wp:cNvGraphicFramePr>
+              <a:graphicFrameLocks xmlns:a="http://schemas.openxmlformats.org/drawingml/2006/main" noChangeAspect="1"/>
+            </wp:cNvGraphicFramePr>
+            <a:graphic xmlns:a="http://schemas.openxmlformats.org/drawingml/2006/main">
+              <a:graphicData uri="http://schemas.openxmlformats.org/drawingml/2006/picture">
+                <pic:pic xmlns:pic="http://schemas.openxmlformats.org/drawingml/2006/picture">
+                  <pic:nvPicPr>
+                    <pic:cNvPr id="0" name="Picture 3"/>
+                    <pic:cNvPicPr>
+                      <a:picLocks noChangeAspect="1" noChangeArrowheads="1"/>
+                    </pic:cNvPicPr>
+                  </pic:nvPicPr>
+                  <pic:blipFill>
+                    <a:blip r:embed="rId23">
+                      <a:extLst>
+                        <a:ext uri="{28A0092B-C50C-407E-A947-70E740481C1C}">
+                          <a14:useLocalDpi xmlns:a14="http://schemas.microsoft.com/office/drawing/2010/main" val="0"/>
+                        </a:ext>
+                      </a:extLst>
+                    </a:blip>
+                    <a:srcRect/>
+                    <a:stretch>
+                      <a:fillRect/>
+                    </a:stretch>
+                  </pic:blipFill>
+                  <pic:spPr bwMode="auto">
+                    <a:xfrm>
+                      <a:off x="0" y="0"/>
+                      <a:ext cx="2743200" cy="2058545"/>
+                    </a:xfrm>
+                    <a:prstGeom prst="rect">
+                      <a:avLst/>
+                    </a:prstGeom>
+                    <a:noFill/>
+                    <a:ln>
+                      <a:noFill/>
+                    </a:ln>
+                  </pic:spPr>
+                </pic:pic>
+              </a:graphicData>
+            </a:graphic>
+          </wp:inline>
+        </w:drawing>
+      </w:r>
+    </w:p>
+    <w:p>
+      <w:pPr>
+        <w:jc w:val="both"/>
+        <w:rPr>
+          <w:rFonts w:cstheme="minorHAnsi"/>
+          <w:lang w:val="tr-TR"/>
+        </w:rPr>
+      </w:pPr>
+      <w:r>
+        <w:rPr>
+          <w:rFonts w:cstheme="minorHAnsi"/>
+          <w:lang w:val="en-US"/>
+        </w:rPr>
+        <w:drawing>
+          <wp:inline distT="0" distB="0" distL="0" distR="0" wp14:anchorId="58F5B388" wp14:editId="64F5410B">
+            <wp:extent cx="2743200" cy="2057400"/>
+            <wp:effectExtent l="0" t="0" r="0" b="0"/>
+            <wp:docPr id="17" name="Picture 17"/>
+            <wp:cNvGraphicFramePr>
+              <a:graphicFrameLocks xmlns:a="http://schemas.openxmlformats.org/drawingml/2006/main" noChangeAspect="1"/>
+            </wp:cNvGraphicFramePr>
+            <a:graphic xmlns:a="http://schemas.openxmlformats.org/drawingml/2006/main">
+              <a:graphicData uri="http://schemas.openxmlformats.org/drawingml/2006/picture">
+                <pic:pic xmlns:pic="http://schemas.openxmlformats.org/drawingml/2006/picture">
+                  <pic:nvPicPr>
+                    <pic:cNvPr id="1" name=""/>
+                    <pic:cNvPicPr/>
+                  </pic:nvPicPr>
+                  <pic:blipFill>
+                    <a:blip r:embed="rId24"/>
+                    <a:stretch>
+                      <a:fillRect/>
+                    </a:stretch>
+                  </pic:blipFill>
+                  <pic:spPr>
+                    <a:xfrm>
+                      <a:off x="0" y="0"/>
+                      <a:ext cx="2743200" cy="2057400"/>
+                    </a:xfrm>
+                    <a:prstGeom prst="rect">
+                      <a:avLst/>
+                    </a:prstGeom>
+                  </pic:spPr>
+                </pic:pic>
+              </a:graphicData>
+            </a:graphic>
+          </wp:inline>
+        </w:drawing>
+      </w:r>
+      <w:r>
+        <w:rPr>
+          <w:rFonts w:cstheme="minorHAnsi"/>
+          <w:lang w:val="en-US"/>
+        </w:rPr>
+        <w:drawing>
+          <wp:inline distT="0" distB="0" distL="0" distR="0" wp14:anchorId="38FF8D25" wp14:editId="0A803E17">
+            <wp:extent cx="2743200" cy="2058545"/>
+            <wp:effectExtent l="0" t="0" r="0" b="0"/>
+            <wp:docPr id="16" name="Picture 16"/>
+            <wp:cNvGraphicFramePr>
+              <a:graphicFrameLocks xmlns:a="http://schemas.openxmlformats.org/drawingml/2006/main" noChangeAspect="1"/>
+            </wp:cNvGraphicFramePr>
+            <a:graphic xmlns:a="http://schemas.openxmlformats.org/drawingml/2006/main">
+              <a:graphicData uri="http://schemas.openxmlformats.org/drawingml/2006/picture">
+                <pic:pic xmlns:pic="http://schemas.openxmlformats.org/drawingml/2006/picture">
+                  <pic:nvPicPr>
+                    <pic:cNvPr id="0" name="Picture 4"/>
+                    <pic:cNvPicPr>
+                      <a:picLocks noChangeAspect="1" noChangeArrowheads="1"/>
+                    </pic:cNvPicPr>
+                  </pic:nvPicPr>
+                  <pic:blipFill>
+                    <a:blip r:embed="rId25">
+                      <a:extLst>
+                        <a:ext uri="{28A0092B-C50C-407E-A947-70E740481C1C}">
+                          <a14:useLocalDpi xmlns:a14="http://schemas.microsoft.com/office/drawing/2010/main" val="0"/>
+                        </a:ext>
+                      </a:extLst>
+                    </a:blip>
+                    <a:srcRect/>
+                    <a:stretch>
+                      <a:fillRect/>
+                    </a:stretch>
+                  </pic:blipFill>
+                  <pic:spPr bwMode="auto">
+                    <a:xfrm>
+                      <a:off x="0" y="0"/>
+                      <a:ext cx="2743200" cy="2058545"/>
+                    </a:xfrm>
+                    <a:prstGeom prst="rect">
+                      <a:avLst/>
+                    </a:prstGeom>
+                    <a:noFill/>
+                    <a:ln>
+                      <a:noFill/>
+                    </a:ln>
+                  </pic:spPr>
+                </pic:pic>
+              </a:graphicData>
+            </a:graphic>
+          </wp:inline>
+        </w:drawing>
+      </w:r>
+    </w:p>
+    <w:p>
+      <w:pPr>
+        <w:spacing w:after="0" w:line="240" w:lineRule="auto"/>
+        <w:jc w:val="both"/>
+        <w:rPr>
+          <w:rFonts w:cstheme="minorHAnsi"/>
+          <w:b/>
+          <w:lang w:val="tr-TR"/>
+        </w:rPr>
+      </w:pPr>
+      <w:r>
+        <w:rPr>
+          <w:rFonts w:cstheme="minorHAnsi"/>
+          <w:b/>
+          <w:lang w:val="tr-TR"/>
+        </w:rPr>
+        <w:t>Harmonics of Vdctotal:</w:t>
+      </w:r>
+    </w:p>
+    <w:p>
+      <w:pPr>
+        <w:spacing w:after="0" w:line="240" w:lineRule="auto"/>
+        <w:jc w:val="both"/>
+        <w:rPr>
+          <w:rFonts w:cstheme="minorHAnsi"/>
+          <w:lang w:val="tr-TR"/>
+        </w:rPr>
+      </w:pPr>
+      <w:r>
+        <w:rPr>
+          <w:rFonts w:cstheme="minorHAnsi"/>
+          <w:lang w:val="tr-TR"/>
+        </w:rPr>
+        <w:t>Freq: 100, Mag: 0.136939, Phase: 211.609</w:t>
+      </w:r>
+    </w:p>
+    <w:p>
+      <w:pPr>
+        <w:spacing w:after="0" w:line="240" w:lineRule="auto"/>
+        <w:jc w:val="both"/>
+        <w:rPr>
+          <w:rFonts w:cstheme="minorHAnsi"/>
+          <w:lang w:val="tr-TR"/>
+        </w:rPr>
+      </w:pPr>
+      <w:r>
+        <w:rPr>
+          <w:rFonts w:cstheme="minorHAnsi"/>
+          <w:lang w:val="tr-TR"/>
+        </w:rPr>
+        <w:t>Freq: 200, Mag: 0.121753, Phase: 236.278</w:t>
+      </w:r>
+    </w:p>
+    <w:p>
+      <w:pPr>
+        <w:spacing w:after="0" w:line="240" w:lineRule="auto"/>
+        <w:jc w:val="both"/>
+        <w:rPr>
+          <w:rFonts w:cstheme="minorHAnsi"/>
+          <w:lang w:val="tr-TR"/>
+        </w:rPr>
+      </w:pPr>
+      <w:r>
+        <w:rPr>
+          <w:rFonts w:cstheme="minorHAnsi"/>
+          <w:lang w:val="tr-TR"/>
+        </w:rPr>
+        <w:t>Freq: 300, Mag: 1.4957, Phase: -25.1486</w:t>
+      </w:r>
+    </w:p>
+    <w:p>
+      <w:pPr>
+        <w:spacing w:after="0" w:line="240" w:lineRule="auto"/>
+        <w:jc w:val="both"/>
+        <w:rPr>
+          <w:rFonts w:cstheme="minorHAnsi"/>
+          <w:lang w:val="tr-TR"/>
+        </w:rPr>
+      </w:pPr>
+      <w:r>
+        <w:rPr>
+          <w:rFonts w:cstheme="minorHAnsi"/>
+          <w:lang w:val="tr-TR"/>
+        </w:rPr>
+        <w:t>Freq: 60</w:t>
+      </w:r>
+      <w:r>
+        <w:rPr>
+          <w:rFonts w:cstheme="minorHAnsi"/>
+          <w:lang w:val="tr-TR"/>
+        </w:rPr>
+        <w:t>0, Mag: 0.11032, Phase: 251.961</w:t>
+      </w:r>
+    </w:p>
+    <w:p>
+      <w:pPr>
+        <w:spacing w:after="0" w:line="240" w:lineRule="auto"/>
+        <w:jc w:val="both"/>
+        <w:rPr>
+          <w:rFonts w:cstheme="minorHAnsi"/>
+          <w:b/>
+          <w:lang w:val="tr-TR"/>
+        </w:rPr>
+      </w:pPr>
+      <w:r>
+        <w:rPr>
+          <w:rFonts w:cstheme="minorHAnsi"/>
+          <w:b/>
+          <w:lang w:val="tr-TR"/>
+        </w:rPr>
+        <w:t>Harmonics of Vdcm1:</w:t>
+      </w:r>
+    </w:p>
+    <w:p>
+      <w:pPr>
+        <w:spacing w:after="0" w:line="240" w:lineRule="auto"/>
+        <w:jc w:val="both"/>
+        <w:rPr>
+          <w:rFonts w:cstheme="minorHAnsi"/>
+          <w:lang w:val="tr-TR"/>
+        </w:rPr>
+      </w:pPr>
+      <w:r>
+        <w:rPr>
+          <w:rFonts w:cstheme="minorHAnsi"/>
+          <w:lang w:val="tr-TR"/>
+        </w:rPr>
+        <w:t>Freq: 100, Mag: 5.62715, Phase: 6.61084</w:t>
+      </w:r>
+    </w:p>
+    <w:p>
+      <w:pPr>
+        <w:spacing w:after="0" w:line="240" w:lineRule="auto"/>
+        <w:jc w:val="both"/>
+        <w:rPr>
+          <w:rFonts w:cstheme="minorHAnsi"/>
+          <w:lang w:val="tr-TR"/>
+        </w:rPr>
+      </w:pPr>
+      <w:r>
+        <w:rPr>
+          <w:rFonts w:cstheme="minorHAnsi"/>
+          <w:lang w:val="tr-TR"/>
+        </w:rPr>
+        <w:t>Freq: 200, Mag: 0.151489, Phase: 81.2246</w:t>
+      </w:r>
+    </w:p>
+    <w:p>
+      <w:pPr>
+        <w:spacing w:after="0" w:line="240" w:lineRule="auto"/>
+        <w:jc w:val="both"/>
+        <w:rPr>
+          <w:rFonts w:cstheme="minorHAnsi"/>
+          <w:lang w:val="tr-TR"/>
+        </w:rPr>
+      </w:pPr>
+      <w:r>
+        <w:rPr>
+          <w:rFonts w:cstheme="minorHAnsi"/>
+          <w:lang w:val="tr-TR"/>
+        </w:rPr>
+        <w:t>Freq: 300, Mag: 1.00839, Phase: -6.42516</w:t>
+      </w:r>
+    </w:p>
+    <w:p>
+      <w:pPr>
+        <w:spacing w:after="0" w:line="240" w:lineRule="auto"/>
+        <w:jc w:val="both"/>
+        <w:rPr>
+          <w:rFonts w:cstheme="minorHAnsi"/>
+          <w:lang w:val="tr-TR"/>
+        </w:rPr>
+      </w:pPr>
+      <w:r>
+        <w:rPr>
+          <w:rFonts w:cstheme="minorHAnsi"/>
+          <w:lang w:val="tr-TR"/>
+        </w:rPr>
+        <w:t xml:space="preserve">Freq: 600, </w:t>
+      </w:r>
+      <w:r>
+        <w:rPr>
+          <w:rFonts w:cstheme="minorHAnsi"/>
+          <w:lang w:val="tr-TR"/>
+        </w:rPr>
+        <w:t>Mag: 0.0823696, Phase: -69.5706</w:t>
+      </w:r>
+    </w:p>
+    <w:p>
+      <w:pPr>
+        <w:spacing w:after="0" w:line="240" w:lineRule="auto"/>
+        <w:jc w:val="both"/>
+        <w:rPr>
+          <w:rFonts w:cstheme="minorHAnsi"/>
+          <w:b/>
+          <w:lang w:val="tr-TR"/>
+        </w:rPr>
+      </w:pPr>
+      <w:r>
+        <w:rPr>
+          <w:rFonts w:cstheme="minorHAnsi"/>
+          <w:b/>
+          <w:lang w:val="tr-TR"/>
+        </w:rPr>
+        <w:t>Harmonics of Vdcm2:</w:t>
+      </w:r>
+    </w:p>
+    <w:p>
+      <w:pPr>
+        <w:spacing w:after="0" w:line="240" w:lineRule="auto"/>
+        <w:jc w:val="both"/>
+        <w:rPr>
+          <w:rFonts w:cstheme="minorHAnsi"/>
+          <w:lang w:val="tr-TR"/>
+        </w:rPr>
+      </w:pPr>
+      <w:r>
+        <w:rPr>
+          <w:rFonts w:cstheme="minorHAnsi"/>
+          <w:lang w:val="tr-TR"/>
+        </w:rPr>
+        <w:t>Freq: 100, Mag: 5.75155, Phase: 187.187</w:t>
+      </w:r>
+    </w:p>
+    <w:p>
+      <w:pPr>
+        <w:spacing w:after="0" w:line="240" w:lineRule="auto"/>
+        <w:jc w:val="both"/>
+        <w:rPr>
+          <w:rFonts w:cstheme="minorHAnsi"/>
+          <w:lang w:val="tr-TR"/>
+        </w:rPr>
+      </w:pPr>
+      <w:r>
+        <w:rPr>
+          <w:rFonts w:cstheme="minorHAnsi"/>
+          <w:lang w:val="tr-TR"/>
+        </w:rPr>
+        <w:t>Freq: 200, Mag: 0.266869, Phase: 250.13</w:t>
+      </w:r>
+    </w:p>
+    <w:p>
+      <w:pPr>
+        <w:spacing w:after="0" w:line="240" w:lineRule="auto"/>
+        <w:jc w:val="both"/>
+        <w:rPr>
+          <w:rFonts w:cstheme="minorHAnsi"/>
+          <w:lang w:val="tr-TR"/>
+        </w:rPr>
+      </w:pPr>
+      <w:r>
+        <w:rPr>
+          <w:rFonts w:cstheme="minorHAnsi"/>
+          <w:lang w:val="tr-TR"/>
+        </w:rPr>
+        <w:t>Freq: 300, Mag: 0.630165, Phase: -56.0568</w:t>
+      </w:r>
+    </w:p>
+    <w:p>
+      <w:pPr>
+        <w:spacing w:after="0" w:line="240" w:lineRule="auto"/>
+        <w:jc w:val="both"/>
+        <w:rPr>
+          <w:rFonts w:cstheme="minorHAnsi"/>
+          <w:lang w:val="tr-TR"/>
+        </w:rPr>
+      </w:pPr>
+      <w:r>
+        <w:rPr>
+          <w:rFonts w:cstheme="minorHAnsi"/>
+          <w:lang w:val="tr-TR"/>
+        </w:rPr>
+        <w:t>Freq: 600, Mag: 0.0687445, Phase: 203.77</w:t>
+      </w:r>
+    </w:p>
+    <w:p>
+      <w:pPr>
+        <w:rPr>
+          <w:rFonts w:cstheme="minorHAnsi"/>
+          <w:lang w:val="tr-TR"/>
+        </w:rPr>
+      </w:pPr>
+    </w:p>
+    <w:p>
+      <w:pPr>
+        <w:rPr>
+          <w:rFonts w:cstheme="minorHAnsi"/>
+          <w:lang w:val="tr-TR"/>
+        </w:rPr>
+      </w:pPr>
+      <w:r>
+        <w:rPr>
+          <w:rFonts w:cstheme="minorHAnsi"/>
+          <w:lang w:val="tr-TR"/>
+        </w:rPr>
+        <w:br w:type="page"/>
+      </w:r>
     </w:p>
     <w:p>
       <w:pPr>
@@ -1943,6 +2387,499 @@
           <w:rFonts w:cstheme="minorHAnsi"/>
           <w:lang w:val="tr-TR"/>
         </w:rPr>
+        <w:lastRenderedPageBreak/>
+        <w:t>Next, moving FFT is applied:</w:t>
+      </w:r>
+    </w:p>
+    <w:p>
+      <w:pPr>
+        <w:jc w:val="both"/>
+        <w:rPr>
+          <w:rFonts w:cstheme="minorHAnsi"/>
+          <w:lang w:val="tr-TR"/>
+        </w:rPr>
+      </w:pPr>
+      <w:r>
+        <w:rPr>
+          <w:rFonts w:cstheme="minorHAnsi"/>
+          <w:lang w:val="en-US"/>
+        </w:rPr>
+        <w:drawing>
+          <wp:inline distT="0" distB="0" distL="0" distR="0" wp14:anchorId="05E0C0FB" wp14:editId="32D88949">
+            <wp:extent cx="2743200" cy="2058545"/>
+            <wp:effectExtent l="0" t="0" r="0" b="0"/>
+            <wp:docPr id="20" name="Picture 20"/>
+            <wp:cNvGraphicFramePr>
+              <a:graphicFrameLocks xmlns:a="http://schemas.openxmlformats.org/drawingml/2006/main" noChangeAspect="1"/>
+            </wp:cNvGraphicFramePr>
+            <a:graphic xmlns:a="http://schemas.openxmlformats.org/drawingml/2006/main">
+              <a:graphicData uri="http://schemas.openxmlformats.org/drawingml/2006/picture">
+                <pic:pic xmlns:pic="http://schemas.openxmlformats.org/drawingml/2006/picture">
+                  <pic:nvPicPr>
+                    <pic:cNvPr id="0" name="Picture 4"/>
+                    <pic:cNvPicPr>
+                      <a:picLocks noChangeAspect="1" noChangeArrowheads="1"/>
+                    </pic:cNvPicPr>
+                  </pic:nvPicPr>
+                  <pic:blipFill>
+                    <a:blip r:embed="rId26">
+                      <a:extLst>
+                        <a:ext uri="{28A0092B-C50C-407E-A947-70E740481C1C}">
+                          <a14:useLocalDpi xmlns:a14="http://schemas.microsoft.com/office/drawing/2010/main" val="0"/>
+                        </a:ext>
+                      </a:extLst>
+                    </a:blip>
+                    <a:srcRect/>
+                    <a:stretch>
+                      <a:fillRect/>
+                    </a:stretch>
+                  </pic:blipFill>
+                  <pic:spPr bwMode="auto">
+                    <a:xfrm>
+                      <a:off x="0" y="0"/>
+                      <a:ext cx="2743200" cy="2058545"/>
+                    </a:xfrm>
+                    <a:prstGeom prst="rect">
+                      <a:avLst/>
+                    </a:prstGeom>
+                    <a:noFill/>
+                    <a:ln>
+                      <a:noFill/>
+                    </a:ln>
+                  </pic:spPr>
+                </pic:pic>
+              </a:graphicData>
+            </a:graphic>
+          </wp:inline>
+        </w:drawing>
+      </w:r>
+      <w:r>
+        <w:rPr>
+          <w:rFonts w:cstheme="minorHAnsi"/>
+          <w:lang w:val="en-US"/>
+        </w:rPr>
+        <w:drawing>
+          <wp:inline distT="0" distB="0" distL="0" distR="0" wp14:anchorId="766A7312" wp14:editId="5B73DAF7">
+            <wp:extent cx="2743200" cy="2058545"/>
+            <wp:effectExtent l="0" t="0" r="0" b="0"/>
+            <wp:docPr id="21" name="Picture 21"/>
+            <wp:cNvGraphicFramePr>
+              <a:graphicFrameLocks xmlns:a="http://schemas.openxmlformats.org/drawingml/2006/main" noChangeAspect="1"/>
+            </wp:cNvGraphicFramePr>
+            <a:graphic xmlns:a="http://schemas.openxmlformats.org/drawingml/2006/main">
+              <a:graphicData uri="http://schemas.openxmlformats.org/drawingml/2006/picture">
+                <pic:pic xmlns:pic="http://schemas.openxmlformats.org/drawingml/2006/picture">
+                  <pic:nvPicPr>
+                    <pic:cNvPr id="0" name="Picture 5"/>
+                    <pic:cNvPicPr>
+                      <a:picLocks noChangeAspect="1" noChangeArrowheads="1"/>
+                    </pic:cNvPicPr>
+                  </pic:nvPicPr>
+                  <pic:blipFill>
+                    <a:blip r:embed="rId27">
+                      <a:extLst>
+                        <a:ext uri="{28A0092B-C50C-407E-A947-70E740481C1C}">
+                          <a14:useLocalDpi xmlns:a14="http://schemas.microsoft.com/office/drawing/2010/main" val="0"/>
+                        </a:ext>
+                      </a:extLst>
+                    </a:blip>
+                    <a:srcRect/>
+                    <a:stretch>
+                      <a:fillRect/>
+                    </a:stretch>
+                  </pic:blipFill>
+                  <pic:spPr bwMode="auto">
+                    <a:xfrm>
+                      <a:off x="0" y="0"/>
+                      <a:ext cx="2743200" cy="2058545"/>
+                    </a:xfrm>
+                    <a:prstGeom prst="rect">
+                      <a:avLst/>
+                    </a:prstGeom>
+                    <a:noFill/>
+                    <a:ln>
+                      <a:noFill/>
+                    </a:ln>
+                  </pic:spPr>
+                </pic:pic>
+              </a:graphicData>
+            </a:graphic>
+          </wp:inline>
+        </w:drawing>
+      </w:r>
+    </w:p>
+    <w:p>
+      <w:pPr>
+        <w:jc w:val="both"/>
+        <w:rPr>
+          <w:rFonts w:cstheme="minorHAnsi"/>
+          <w:lang w:val="tr-TR"/>
+        </w:rPr>
+      </w:pPr>
+      <w:r>
+        <w:rPr>
+          <w:rFonts w:cstheme="minorHAnsi"/>
+          <w:lang w:val="en-US"/>
+        </w:rPr>
+        <w:drawing>
+          <wp:inline distT="0" distB="0" distL="0" distR="0" wp14:anchorId="1A6C81A3" wp14:editId="01A31B53">
+            <wp:extent cx="2743200" cy="2058545"/>
+            <wp:effectExtent l="0" t="0" r="0" b="0"/>
+            <wp:docPr id="22" name="Picture 22"/>
+            <wp:cNvGraphicFramePr>
+              <a:graphicFrameLocks xmlns:a="http://schemas.openxmlformats.org/drawingml/2006/main" noChangeAspect="1"/>
+            </wp:cNvGraphicFramePr>
+            <a:graphic xmlns:a="http://schemas.openxmlformats.org/drawingml/2006/main">
+              <a:graphicData uri="http://schemas.openxmlformats.org/drawingml/2006/picture">
+                <pic:pic xmlns:pic="http://schemas.openxmlformats.org/drawingml/2006/picture">
+                  <pic:nvPicPr>
+                    <pic:cNvPr id="0" name="Picture 6"/>
+                    <pic:cNvPicPr>
+                      <a:picLocks noChangeAspect="1" noChangeArrowheads="1"/>
+                    </pic:cNvPicPr>
+                  </pic:nvPicPr>
+                  <pic:blipFill>
+                    <a:blip r:embed="rId28">
+                      <a:extLst>
+                        <a:ext uri="{28A0092B-C50C-407E-A947-70E740481C1C}">
+                          <a14:useLocalDpi xmlns:a14="http://schemas.microsoft.com/office/drawing/2010/main" val="0"/>
+                        </a:ext>
+                      </a:extLst>
+                    </a:blip>
+                    <a:srcRect/>
+                    <a:stretch>
+                      <a:fillRect/>
+                    </a:stretch>
+                  </pic:blipFill>
+                  <pic:spPr bwMode="auto">
+                    <a:xfrm>
+                      <a:off x="0" y="0"/>
+                      <a:ext cx="2743200" cy="2058545"/>
+                    </a:xfrm>
+                    <a:prstGeom prst="rect">
+                      <a:avLst/>
+                    </a:prstGeom>
+                    <a:noFill/>
+                    <a:ln>
+                      <a:noFill/>
+                    </a:ln>
+                  </pic:spPr>
+                </pic:pic>
+              </a:graphicData>
+            </a:graphic>
+          </wp:inline>
+        </w:drawing>
+      </w:r>
+      <w:r>
+        <w:rPr>
+          <w:rFonts w:cstheme="minorHAnsi"/>
+          <w:lang w:val="en-US"/>
+        </w:rPr>
+        <w:drawing>
+          <wp:inline distT="0" distB="0" distL="0" distR="0" wp14:anchorId="4E42260B" wp14:editId="18249753">
+            <wp:extent cx="2743200" cy="2058545"/>
+            <wp:effectExtent l="0" t="0" r="0" b="0"/>
+            <wp:docPr id="23" name="Picture 23"/>
+            <wp:cNvGraphicFramePr>
+              <a:graphicFrameLocks xmlns:a="http://schemas.openxmlformats.org/drawingml/2006/main" noChangeAspect="1"/>
+            </wp:cNvGraphicFramePr>
+            <a:graphic xmlns:a="http://schemas.openxmlformats.org/drawingml/2006/main">
+              <a:graphicData uri="http://schemas.openxmlformats.org/drawingml/2006/picture">
+                <pic:pic xmlns:pic="http://schemas.openxmlformats.org/drawingml/2006/picture">
+                  <pic:nvPicPr>
+                    <pic:cNvPr id="0" name="Picture 7"/>
+                    <pic:cNvPicPr>
+                      <a:picLocks noChangeAspect="1" noChangeArrowheads="1"/>
+                    </pic:cNvPicPr>
+                  </pic:nvPicPr>
+                  <pic:blipFill>
+                    <a:blip r:embed="rId29">
+                      <a:extLst>
+                        <a:ext uri="{28A0092B-C50C-407E-A947-70E740481C1C}">
+                          <a14:useLocalDpi xmlns:a14="http://schemas.microsoft.com/office/drawing/2010/main" val="0"/>
+                        </a:ext>
+                      </a:extLst>
+                    </a:blip>
+                    <a:srcRect/>
+                    <a:stretch>
+                      <a:fillRect/>
+                    </a:stretch>
+                  </pic:blipFill>
+                  <pic:spPr bwMode="auto">
+                    <a:xfrm>
+                      <a:off x="0" y="0"/>
+                      <a:ext cx="2743200" cy="2058545"/>
+                    </a:xfrm>
+                    <a:prstGeom prst="rect">
+                      <a:avLst/>
+                    </a:prstGeom>
+                    <a:noFill/>
+                    <a:ln>
+                      <a:noFill/>
+                    </a:ln>
+                  </pic:spPr>
+                </pic:pic>
+              </a:graphicData>
+            </a:graphic>
+          </wp:inline>
+        </w:drawing>
+      </w:r>
+    </w:p>
+    <w:p>
+      <w:pPr>
+        <w:jc w:val="both"/>
+        <w:rPr>
+          <w:rFonts w:cstheme="minorHAnsi"/>
+          <w:lang w:val="tr-TR"/>
+        </w:rPr>
+      </w:pPr>
+      <w:r>
+        <w:rPr>
+          <w:rFonts w:cstheme="minorHAnsi"/>
+          <w:lang w:val="en-US"/>
+        </w:rPr>
+        <w:drawing>
+          <wp:inline distT="0" distB="0" distL="0" distR="0" wp14:anchorId="57543B86" wp14:editId="25E8B93F">
+            <wp:extent cx="2743200" cy="2058545"/>
+            <wp:effectExtent l="0" t="0" r="0" b="0"/>
+            <wp:docPr id="24" name="Picture 24"/>
+            <wp:cNvGraphicFramePr>
+              <a:graphicFrameLocks xmlns:a="http://schemas.openxmlformats.org/drawingml/2006/main" noChangeAspect="1"/>
+            </wp:cNvGraphicFramePr>
+            <a:graphic xmlns:a="http://schemas.openxmlformats.org/drawingml/2006/main">
+              <a:graphicData uri="http://schemas.openxmlformats.org/drawingml/2006/picture">
+                <pic:pic xmlns:pic="http://schemas.openxmlformats.org/drawingml/2006/picture">
+                  <pic:nvPicPr>
+                    <pic:cNvPr id="0" name="Picture 8"/>
+                    <pic:cNvPicPr>
+                      <a:picLocks noChangeAspect="1" noChangeArrowheads="1"/>
+                    </pic:cNvPicPr>
+                  </pic:nvPicPr>
+                  <pic:blipFill>
+                    <a:blip r:embed="rId30">
+                      <a:extLst>
+                        <a:ext uri="{28A0092B-C50C-407E-A947-70E740481C1C}">
+                          <a14:useLocalDpi xmlns:a14="http://schemas.microsoft.com/office/drawing/2010/main" val="0"/>
+                        </a:ext>
+                      </a:extLst>
+                    </a:blip>
+                    <a:srcRect/>
+                    <a:stretch>
+                      <a:fillRect/>
+                    </a:stretch>
+                  </pic:blipFill>
+                  <pic:spPr bwMode="auto">
+                    <a:xfrm>
+                      <a:off x="0" y="0"/>
+                      <a:ext cx="2743200" cy="2058545"/>
+                    </a:xfrm>
+                    <a:prstGeom prst="rect">
+                      <a:avLst/>
+                    </a:prstGeom>
+                    <a:noFill/>
+                    <a:ln>
+                      <a:noFill/>
+                    </a:ln>
+                  </pic:spPr>
+                </pic:pic>
+              </a:graphicData>
+            </a:graphic>
+          </wp:inline>
+        </w:drawing>
+      </w:r>
+      <w:r>
+        <w:rPr>
+          <w:rFonts w:cstheme="minorHAnsi"/>
+          <w:lang w:val="en-US"/>
+        </w:rPr>
+        <w:drawing>
+          <wp:inline distT="0" distB="0" distL="0" distR="0" wp14:anchorId="7F296681" wp14:editId="6B1AE253">
+            <wp:extent cx="2743200" cy="2058545"/>
+            <wp:effectExtent l="0" t="0" r="0" b="0"/>
+            <wp:docPr id="27" name="Picture 27"/>
+            <wp:cNvGraphicFramePr>
+              <a:graphicFrameLocks xmlns:a="http://schemas.openxmlformats.org/drawingml/2006/main" noChangeAspect="1"/>
+            </wp:cNvGraphicFramePr>
+            <a:graphic xmlns:a="http://schemas.openxmlformats.org/drawingml/2006/main">
+              <a:graphicData uri="http://schemas.openxmlformats.org/drawingml/2006/picture">
+                <pic:pic xmlns:pic="http://schemas.openxmlformats.org/drawingml/2006/picture">
+                  <pic:nvPicPr>
+                    <pic:cNvPr id="0" name="Picture 9"/>
+                    <pic:cNvPicPr>
+                      <a:picLocks noChangeAspect="1" noChangeArrowheads="1"/>
+                    </pic:cNvPicPr>
+                  </pic:nvPicPr>
+                  <pic:blipFill>
+                    <a:blip r:embed="rId31">
+                      <a:extLst>
+                        <a:ext uri="{28A0092B-C50C-407E-A947-70E740481C1C}">
+                          <a14:useLocalDpi xmlns:a14="http://schemas.microsoft.com/office/drawing/2010/main" val="0"/>
+                        </a:ext>
+                      </a:extLst>
+                    </a:blip>
+                    <a:srcRect/>
+                    <a:stretch>
+                      <a:fillRect/>
+                    </a:stretch>
+                  </pic:blipFill>
+                  <pic:spPr bwMode="auto">
+                    <a:xfrm>
+                      <a:off x="0" y="0"/>
+                      <a:ext cx="2743200" cy="2058545"/>
+                    </a:xfrm>
+                    <a:prstGeom prst="rect">
+                      <a:avLst/>
+                    </a:prstGeom>
+                    <a:noFill/>
+                    <a:ln>
+                      <a:noFill/>
+                    </a:ln>
+                  </pic:spPr>
+                </pic:pic>
+              </a:graphicData>
+            </a:graphic>
+          </wp:inline>
+        </w:drawing>
+      </w:r>
+    </w:p>
+    <w:p>
+      <w:pPr>
+        <w:jc w:val="both"/>
+        <w:rPr>
+          <w:rFonts w:cstheme="minorHAnsi"/>
+          <w:lang w:val="tr-TR"/>
+        </w:rPr>
+      </w:pPr>
+      <w:r>
+        <w:rPr>
+          <w:rFonts w:cstheme="minorHAnsi"/>
+          <w:lang w:val="en-US"/>
+        </w:rPr>
+        <w:drawing>
+          <wp:inline distT="0" distB="0" distL="0" distR="0" wp14:anchorId="21DA9B2C" wp14:editId="366E6623">
+            <wp:extent cx="2743200" cy="2058545"/>
+            <wp:effectExtent l="0" t="0" r="0" b="0"/>
+            <wp:docPr id="29" name="Picture 29"/>
+            <wp:cNvGraphicFramePr>
+              <a:graphicFrameLocks xmlns:a="http://schemas.openxmlformats.org/drawingml/2006/main" noChangeAspect="1"/>
+            </wp:cNvGraphicFramePr>
+            <a:graphic xmlns:a="http://schemas.openxmlformats.org/drawingml/2006/main">
+              <a:graphicData uri="http://schemas.openxmlformats.org/drawingml/2006/picture">
+                <pic:pic xmlns:pic="http://schemas.openxmlformats.org/drawingml/2006/picture">
+                  <pic:nvPicPr>
+                    <pic:cNvPr id="0" name="Picture 11"/>
+                    <pic:cNvPicPr>
+                      <a:picLocks noChangeAspect="1" noChangeArrowheads="1"/>
+                    </pic:cNvPicPr>
+                  </pic:nvPicPr>
+                  <pic:blipFill>
+                    <a:blip r:embed="rId32">
+                      <a:extLst>
+                        <a:ext uri="{28A0092B-C50C-407E-A947-70E740481C1C}">
+                          <a14:useLocalDpi xmlns:a14="http://schemas.microsoft.com/office/drawing/2010/main" val="0"/>
+                        </a:ext>
+                      </a:extLst>
+                    </a:blip>
+                    <a:srcRect/>
+                    <a:stretch>
+                      <a:fillRect/>
+                    </a:stretch>
+                  </pic:blipFill>
+                  <pic:spPr bwMode="auto">
+                    <a:xfrm>
+                      <a:off x="0" y="0"/>
+                      <a:ext cx="2743200" cy="2058545"/>
+                    </a:xfrm>
+                    <a:prstGeom prst="rect">
+                      <a:avLst/>
+                    </a:prstGeom>
+                    <a:noFill/>
+                    <a:ln>
+                      <a:noFill/>
+                    </a:ln>
+                  </pic:spPr>
+                </pic:pic>
+              </a:graphicData>
+            </a:graphic>
+          </wp:inline>
+        </w:drawing>
+      </w:r>
+      <w:r>
+        <w:rPr>
+          <w:rFonts w:cstheme="minorHAnsi"/>
+          <w:lang w:val="en-US"/>
+        </w:rPr>
+        <w:drawing>
+          <wp:inline distT="0" distB="0" distL="0" distR="0" wp14:anchorId="7FB7332B" wp14:editId="52BDD4F8">
+            <wp:extent cx="2743200" cy="2058545"/>
+            <wp:effectExtent l="0" t="0" r="0" b="0"/>
+            <wp:docPr id="30" name="Picture 30"/>
+            <wp:cNvGraphicFramePr>
+              <a:graphicFrameLocks xmlns:a="http://schemas.openxmlformats.org/drawingml/2006/main" noChangeAspect="1"/>
+            </wp:cNvGraphicFramePr>
+            <a:graphic xmlns:a="http://schemas.openxmlformats.org/drawingml/2006/main">
+              <a:graphicData uri="http://schemas.openxmlformats.org/drawingml/2006/picture">
+                <pic:pic xmlns:pic="http://schemas.openxmlformats.org/drawingml/2006/picture">
+                  <pic:nvPicPr>
+                    <pic:cNvPr id="0" name="Picture 12"/>
+                    <pic:cNvPicPr>
+                      <a:picLocks noChangeAspect="1" noChangeArrowheads="1"/>
+                    </pic:cNvPicPr>
+                  </pic:nvPicPr>
+                  <pic:blipFill>
+                    <a:blip r:embed="rId33">
+                      <a:extLst>
+                        <a:ext uri="{28A0092B-C50C-407E-A947-70E740481C1C}">
+                          <a14:useLocalDpi xmlns:a14="http://schemas.microsoft.com/office/drawing/2010/main" val="0"/>
+                        </a:ext>
+                      </a:extLst>
+                    </a:blip>
+                    <a:srcRect/>
+                    <a:stretch>
+                      <a:fillRect/>
+                    </a:stretch>
+                  </pic:blipFill>
+                  <pic:spPr bwMode="auto">
+                    <a:xfrm>
+                      <a:off x="0" y="0"/>
+                      <a:ext cx="2743200" cy="2058545"/>
+                    </a:xfrm>
+                    <a:prstGeom prst="rect">
+                      <a:avLst/>
+                    </a:prstGeom>
+                    <a:noFill/>
+                    <a:ln>
+                      <a:noFill/>
+                    </a:ln>
+                  </pic:spPr>
+                </pic:pic>
+              </a:graphicData>
+            </a:graphic>
+          </wp:inline>
+        </w:drawing>
+      </w:r>
+      <w:bookmarkStart w:id="0" w:name="_GoBack"/>
+      <w:bookmarkEnd w:id="0"/>
+    </w:p>
+    <w:p>
+      <w:pPr>
+        <w:pStyle w:val="ListParagraph"/>
+        <w:numPr>
+          <w:ilvl w:val="0"/>
+          <w:numId w:val="8"/>
+        </w:numPr>
+        <w:jc w:val="both"/>
+        <w:rPr>
+          <w:rFonts w:cstheme="minorHAnsi"/>
+          <w:lang w:val="tr-TR"/>
+        </w:rPr>
+      </w:pPr>
+      <w:r>
+        <w:rPr>
+          <w:rFonts w:cstheme="minorHAnsi"/>
+          <w:lang w:val="tr-TR"/>
+        </w:rPr>
+        <w:lastRenderedPageBreak/>
         <w:t>540V is successfully applied to the control board main DC bus input with no module connections. A 4-series configuration is achieved on the control board power stage and it is tested with low input voltages. Unbalance and some oscillations are observed on the voltages where only capacitors are present (no inverter, no load). A resistive circuit should be applied to each module. The resistor selection should be studied and this topic should be researched from the literature.</w:t>
       </w:r>
     </w:p>
@@ -4201,7 +5138,7 @@
 </file>
 
 <file path=customXml/itemProps1.xml><?xml version="1.0" encoding="utf-8"?>
-<ds:datastoreItem xmlns:ds="http://schemas.openxmlformats.org/officeDocument/2006/customXml" ds:itemID="{A18DCA05-A150-4E06-86EE-E92ED3ED7A80}">
+<ds:datastoreItem xmlns:ds="http://schemas.openxmlformats.org/officeDocument/2006/customXml" ds:itemID="{CEC54940-23D9-4E58-A29C-852551B7408D}">
   <ds:schemaRefs>
     <ds:schemaRef ds:uri="http://schemas.openxmlformats.org/officeDocument/2006/bibliography"/>
   </ds:schemaRefs>

</xml_diff>